<commit_message>
Revised version of description of our ML project.
</commit_message>
<xml_diff>
--- a/Slutprojekt/Beskrivelse af slutprojekt.docx
+++ b/Slutprojekt/Beskrivelse af slutprojekt.docx
@@ -43,7 +43,7 @@
           <w:noProof/>
         </w:rPr>
         <w:drawing>
-          <wp:inline distT="0" distB="0" distL="0" distR="0" wp14:anchorId="1176A422" wp14:editId="659B8625">
+          <wp:inline distT="0" distB="0" distL="0" distR="0" wp14:anchorId="5C37E16D" wp14:editId="66CFF3ED">
             <wp:extent cx="3267075" cy="2943225"/>
             <wp:effectExtent l="0" t="0" r="9525" b="9525"/>
             <wp:docPr id="1" name="Billede 1"/>
@@ -161,6 +161,7 @@
                 <w:szCs w:val="24"/>
               </w:rPr>
             </w:pPr>
+            <w:proofErr w:type="spellStart"/>
             <w:r>
               <w:rPr>
                 <w:b/>
@@ -170,6 +171,7 @@
               </w:rPr>
               <w:t>Studienr</w:t>
             </w:r>
+            <w:proofErr w:type="spellEnd"/>
           </w:p>
         </w:tc>
       </w:tr>
@@ -323,8 +325,31 @@
       </w:r>
     </w:p>
     <w:p>
-      <w:r>
-        <w:t xml:space="preserve">Det er valgt at gruppen i slutprojektet ønsker at arbejde med et datasæt hentet direkte via. Spotify’s API, </w:t>
+      <w:pPr>
+        <w:rPr>
+          <w:b/>
+          <w:bCs/>
+        </w:rPr>
+      </w:pPr>
+      <w:r>
+        <w:t>Gruppen har valgt</w:t>
+      </w:r>
+      <w:r>
+        <w:t xml:space="preserve"> at arbejde med et datasæt </w:t>
+      </w:r>
+      <w:r>
+        <w:t>baseret på</w:t>
+      </w:r>
+      <w:r>
+        <w:t xml:space="preserve"> </w:t>
+      </w:r>
+      <w:proofErr w:type="spellStart"/>
+      <w:r>
+        <w:t>Spotify’s</w:t>
+      </w:r>
+      <w:proofErr w:type="spellEnd"/>
+      <w:r>
+        <w:t xml:space="preserve"> API, </w:t>
       </w:r>
       <w:r>
         <w:t>”</w:t>
@@ -334,76 +359,265 @@
           <w:i/>
           <w:iCs/>
         </w:rPr>
-        <w:t>Spotify Tracks DB</w:t>
-      </w:r>
-      <w:r>
-        <w:t>”</w:t>
-      </w:r>
-      <w:r>
-        <w:rPr>
-          <w:rStyle w:val="Fodnotehenvisning"/>
-        </w:rPr>
-        <w:footnoteReference w:id="1"/>
-      </w:r>
-      <w:r>
-        <w:t>.</w:t>
-      </w:r>
-      <w:r>
-        <w:t xml:space="preserve"> </w:t>
-      </w:r>
-      <w:r>
-        <w:t>Datasætte</w:t>
-      </w:r>
-      <w:r>
-        <w:t>t</w:t>
-      </w:r>
-      <w:bookmarkStart w:id="0" w:name="_GoBack"/>
-      <w:bookmarkEnd w:id="0"/>
-      <w:r>
-        <w:t xml:space="preserve"> indeholder sange som findes på spotify platformen, og disse findes </w:t>
-      </w:r>
-      <w:r>
-        <w:t>beskr</w:t>
-      </w:r>
-      <w:r>
-        <w:t>ev</w:t>
-      </w:r>
-      <w:r>
-        <w:t>e</w:t>
-      </w:r>
-      <w:r>
-        <w:t>t</w:t>
-      </w:r>
-      <w:r>
-        <w:t xml:space="preserve"> ved 16 features</w:t>
-      </w:r>
-      <w:r>
-        <w:t>, hvortil nogle knytter sig</w:t>
-      </w:r>
-      <w:r>
-        <w:t xml:space="preserve"> sangens identifikation, eg. Navn, genre og artist. Resten beskriver forskellige aspekter af sangens </w:t>
-      </w:r>
+        <w:t xml:space="preserve">Spotify </w:t>
+      </w:r>
+      <w:proofErr w:type="spellStart"/>
       <w:r>
         <w:rPr>
           <w:i/>
           <w:iCs/>
         </w:rPr>
-        <w:t xml:space="preserve">lyd </w:t>
-      </w:r>
-      <w:r>
-        <w:t xml:space="preserve">og </w:t>
-      </w:r>
+        <w:t>Tracks</w:t>
+      </w:r>
+      <w:proofErr w:type="spellEnd"/>
       <w:r>
         <w:rPr>
           <w:i/>
           <w:iCs/>
         </w:rPr>
-        <w:t xml:space="preserve">feel: </w:t>
-      </w:r>
-    </w:p>
-    <w:p>
-      <w:r>
-        <w:t xml:space="preserve">Identifikation: </w:t>
+        <w:t xml:space="preserve"> DB</w:t>
+      </w:r>
+      <w:r>
+        <w:t>”</w:t>
+      </w:r>
+      <w:r>
+        <w:rPr>
+          <w:rStyle w:val="Fodnotehenvisning"/>
+        </w:rPr>
+        <w:footnoteReference w:id="1"/>
+      </w:r>
+      <w:r>
+        <w:t>.</w:t>
+      </w:r>
+      <w:r>
+        <w:t xml:space="preserve"> </w:t>
+      </w:r>
+      <w:r>
+        <w:t>Datasætte</w:t>
+      </w:r>
+      <w:r>
+        <w:t>t</w:t>
+      </w:r>
+      <w:r>
+        <w:t xml:space="preserve"> indeholder sange som findes på </w:t>
+      </w:r>
+      <w:proofErr w:type="spellStart"/>
+      <w:r>
+        <w:t>spotify</w:t>
+      </w:r>
+      <w:proofErr w:type="spellEnd"/>
+      <w:r>
+        <w:t xml:space="preserve"> platformen, og </w:t>
+      </w:r>
+      <w:r>
+        <w:t>hver sang er i datasættet</w:t>
+      </w:r>
+      <w:r>
+        <w:t xml:space="preserve"> </w:t>
+      </w:r>
+      <w:r>
+        <w:t>beskr</w:t>
+      </w:r>
+      <w:r>
+        <w:t>ev</w:t>
+      </w:r>
+      <w:r>
+        <w:t>e</w:t>
+      </w:r>
+      <w:r>
+        <w:t>t</w:t>
+      </w:r>
+      <w:r>
+        <w:t xml:space="preserve"> </w:t>
+      </w:r>
+      <w:r>
+        <w:t>med</w:t>
+      </w:r>
+      <w:r>
+        <w:t xml:space="preserve"> 16 features</w:t>
+      </w:r>
+      <w:r>
+        <w:t>.</w:t>
+      </w:r>
+      <w:r>
+        <w:t xml:space="preserve"> </w:t>
+      </w:r>
+      <w:r>
+        <w:t>N</w:t>
+      </w:r>
+      <w:r>
+        <w:t>ogle</w:t>
+      </w:r>
+      <w:r>
+        <w:t xml:space="preserve"> af disse </w:t>
+      </w:r>
+      <w:proofErr w:type="gramStart"/>
+      <w:r>
+        <w:t>features</w:t>
+      </w:r>
+      <w:r>
+        <w:t xml:space="preserve"> knytter</w:t>
+      </w:r>
+      <w:proofErr w:type="gramEnd"/>
+      <w:r>
+        <w:t xml:space="preserve"> sig</w:t>
+      </w:r>
+      <w:r>
+        <w:t xml:space="preserve"> sangens identifikation</w:t>
+      </w:r>
+      <w:r>
+        <w:t xml:space="preserve"> og generelle attributter, som id, n</w:t>
+      </w:r>
+      <w:r>
+        <w:t>avn, genre og artist.</w:t>
+      </w:r>
+      <w:r>
+        <w:t xml:space="preserve"> Disse er hentet fra sangens ’Track’ </w:t>
+      </w:r>
+      <w:r>
+        <w:rPr>
+          <w:rStyle w:val="Fodnotehenvisning"/>
+        </w:rPr>
+        <w:footnoteReference w:id="2"/>
+      </w:r>
+      <w:r>
+        <w:t>API objekt.</w:t>
+      </w:r>
+      <w:r>
+        <w:t xml:space="preserve"> Resten</w:t>
+      </w:r>
+      <w:r>
+        <w:t xml:space="preserve"> er sangens ’Audio features’</w:t>
+      </w:r>
+      <w:r>
+        <w:t xml:space="preserve"> </w:t>
+      </w:r>
+      <w:r>
+        <w:rPr>
+          <w:rStyle w:val="Fodnotehenvisning"/>
+          <w:rFonts w:eastAsiaTheme="minorEastAsia"/>
+        </w:rPr>
+        <w:footnoteReference w:id="3"/>
+      </w:r>
+      <w:r>
+        <w:t xml:space="preserve">, </w:t>
+      </w:r>
+      <w:r>
+        <w:t>som</w:t>
+      </w:r>
+      <w:r>
+        <w:t xml:space="preserve"> beskriver forskellige aspekter af sangens </w:t>
+      </w:r>
+      <w:r>
+        <w:rPr>
+          <w:i/>
+          <w:iCs/>
+        </w:rPr>
+        <w:t xml:space="preserve">lyd </w:t>
+      </w:r>
+      <w:r>
+        <w:t xml:space="preserve">og </w:t>
+      </w:r>
+      <w:r>
+        <w:rPr>
+          <w:i/>
+          <w:iCs/>
+        </w:rPr>
+        <w:t>feel</w:t>
+      </w:r>
+      <w:r>
+        <w:rPr>
+          <w:i/>
+          <w:iCs/>
+        </w:rPr>
+        <w:t>.</w:t>
+      </w:r>
+      <w:r>
+        <w:rPr>
+          <w:b/>
+          <w:bCs/>
+        </w:rPr>
+        <w:t xml:space="preserve"> </w:t>
+      </w:r>
+    </w:p>
+    <w:p>
+      <w:r>
+        <w:t>Herunder fremgår alle datasættets features, opdelt efter deres tilhørende API objekt</w:t>
+      </w:r>
+      <w:r>
+        <w:t>:</w:t>
+      </w:r>
+    </w:p>
+    <w:p>
+      <w:pPr>
+        <w:rPr>
+          <w:b/>
+          <w:bCs/>
+        </w:rPr>
+      </w:pPr>
+      <w:r>
+        <w:rPr>
+          <w:b/>
+          <w:bCs/>
+        </w:rPr>
+        <w:t>Identifikation</w:t>
+      </w:r>
+      <w:r>
+        <w:rPr>
+          <w:b/>
+          <w:bCs/>
+        </w:rPr>
+        <w:t xml:space="preserve"> og generelle features</w:t>
+      </w:r>
+      <w:r>
+        <w:rPr>
+          <w:b/>
+          <w:bCs/>
+        </w:rPr>
+        <w:t xml:space="preserve"> (</w:t>
+      </w:r>
+      <w:r>
+        <w:rPr>
+          <w:b/>
+          <w:bCs/>
+          <w:i/>
+          <w:iCs/>
+        </w:rPr>
+        <w:t>fra ’</w:t>
+      </w:r>
+      <w:proofErr w:type="spellStart"/>
+      <w:r>
+        <w:rPr>
+          <w:b/>
+          <w:bCs/>
+          <w:i/>
+          <w:iCs/>
+        </w:rPr>
+        <w:t>Track</w:t>
+      </w:r>
+      <w:r>
+        <w:rPr>
+          <w:b/>
+          <w:bCs/>
+          <w:i/>
+          <w:iCs/>
+        </w:rPr>
+        <w:t>’-objekt</w:t>
+      </w:r>
+      <w:proofErr w:type="spellEnd"/>
+      <w:r>
+        <w:rPr>
+          <w:b/>
+          <w:bCs/>
+        </w:rPr>
+        <w:t>)</w:t>
+      </w:r>
+      <w:r>
+        <w:rPr>
+          <w:b/>
+          <w:bCs/>
+        </w:rPr>
+        <w:t xml:space="preserve">: </w:t>
       </w:r>
     </w:p>
     <w:p>
@@ -427,8 +641,13 @@
         </w:numPr>
       </w:pPr>
       <w:r>
-        <w:t>Artist name</w:t>
-      </w:r>
+        <w:t xml:space="preserve">Artist </w:t>
+      </w:r>
+      <w:proofErr w:type="spellStart"/>
+      <w:r>
+        <w:t>name</w:t>
+      </w:r>
+      <w:proofErr w:type="spellEnd"/>
     </w:p>
     <w:p>
       <w:pPr>
@@ -439,8 +658,13 @@
         </w:numPr>
       </w:pPr>
       <w:r>
-        <w:t>Track name</w:t>
-      </w:r>
+        <w:t xml:space="preserve">Track </w:t>
+      </w:r>
+      <w:proofErr w:type="spellStart"/>
+      <w:r>
+        <w:t>name</w:t>
+      </w:r>
+      <w:proofErr w:type="spellEnd"/>
     </w:p>
     <w:p>
       <w:pPr>
@@ -462,29 +686,148 @@
           <w:numId w:val="2"/>
         </w:numPr>
       </w:pPr>
+      <w:proofErr w:type="spellStart"/>
       <w:r>
         <w:t>Popularity</w:t>
       </w:r>
-    </w:p>
-    <w:p>
-      <w:r>
-        <w:rPr>
+      <w:proofErr w:type="spellEnd"/>
+    </w:p>
+    <w:p>
+      <w:pPr>
+        <w:rPr>
+          <w:b/>
+          <w:bCs/>
+          <w:lang w:val="en-US"/>
+        </w:rPr>
+      </w:pPr>
+      <w:proofErr w:type="spellStart"/>
+      <w:r>
+        <w:rPr>
+          <w:b/>
+          <w:bCs/>
           <w:i/>
           <w:iCs/>
+          <w:lang w:val="en-US"/>
         </w:rPr>
         <w:t>Lyd</w:t>
       </w:r>
-      <w:r>
-        <w:t xml:space="preserve"> og </w:t>
-      </w:r>
-      <w:r>
-        <w:rPr>
+      <w:proofErr w:type="spellEnd"/>
+      <w:r>
+        <w:rPr>
+          <w:b/>
+          <w:bCs/>
+          <w:lang w:val="en-US"/>
+        </w:rPr>
+        <w:t xml:space="preserve"> </w:t>
+      </w:r>
+      <w:proofErr w:type="spellStart"/>
+      <w:r>
+        <w:rPr>
+          <w:b/>
+          <w:bCs/>
+          <w:lang w:val="en-US"/>
+        </w:rPr>
+        <w:t>og</w:t>
+      </w:r>
+      <w:proofErr w:type="spellEnd"/>
+      <w:r>
+        <w:rPr>
+          <w:b/>
+          <w:bCs/>
+          <w:lang w:val="en-US"/>
+        </w:rPr>
+        <w:t xml:space="preserve"> </w:t>
+      </w:r>
+      <w:r>
+        <w:rPr>
+          <w:b/>
+          <w:bCs/>
           <w:i/>
           <w:iCs/>
+          <w:lang w:val="en-US"/>
         </w:rPr>
         <w:t>feel</w:t>
       </w:r>
       <w:r>
+        <w:rPr>
+          <w:b/>
+          <w:bCs/>
+          <w:i/>
+          <w:iCs/>
+          <w:lang w:val="en-US"/>
+        </w:rPr>
+        <w:t xml:space="preserve"> (</w:t>
+      </w:r>
+      <w:proofErr w:type="spellStart"/>
+      <w:r>
+        <w:rPr>
+          <w:b/>
+          <w:bCs/>
+          <w:i/>
+          <w:iCs/>
+          <w:lang w:val="en-US"/>
+        </w:rPr>
+        <w:t>fra</w:t>
+      </w:r>
+      <w:proofErr w:type="spellEnd"/>
+      <w:r>
+        <w:rPr>
+          <w:b/>
+          <w:bCs/>
+          <w:i/>
+          <w:iCs/>
+          <w:lang w:val="en-US"/>
+        </w:rPr>
+        <w:t xml:space="preserve"> </w:t>
+      </w:r>
+      <w:r>
+        <w:rPr>
+          <w:b/>
+          <w:bCs/>
+          <w:i/>
+          <w:iCs/>
+          <w:lang w:val="en-US"/>
+        </w:rPr>
+        <w:t>’Audio features’</w:t>
+      </w:r>
+      <w:r>
+        <w:rPr>
+          <w:b/>
+          <w:bCs/>
+          <w:i/>
+          <w:iCs/>
+          <w:lang w:val="en-US"/>
+        </w:rPr>
+        <w:t>-</w:t>
+      </w:r>
+      <w:proofErr w:type="spellStart"/>
+      <w:r>
+        <w:rPr>
+          <w:b/>
+          <w:bCs/>
+          <w:i/>
+          <w:iCs/>
+          <w:lang w:val="en-US"/>
+        </w:rPr>
+        <w:t>objekt</w:t>
+      </w:r>
+      <w:proofErr w:type="spellEnd"/>
+      <w:r>
+        <w:rPr>
+          <w:b/>
+          <w:bCs/>
+          <w:i/>
+          <w:iCs/>
+          <w:lang w:val="en-US"/>
+        </w:rPr>
+        <w:t>)</w:t>
+      </w:r>
+      <w:r>
+        <w:rPr>
+          <w:b/>
+          <w:bCs/>
+          <w:lang w:val="en-US"/>
+        </w:rPr>
         <w:t xml:space="preserve">: </w:t>
       </w:r>
     </w:p>
@@ -496,8 +839,13 @@
           <w:numId w:val="2"/>
         </w:numPr>
       </w:pPr>
-      <w:r>
-        <w:t xml:space="preserve">Acousticness </w:t>
+      <w:proofErr w:type="spellStart"/>
+      <w:r>
+        <w:t>Acousticness</w:t>
+      </w:r>
+      <w:proofErr w:type="spellEnd"/>
+      <w:r>
+        <w:t xml:space="preserve"> </w:t>
       </w:r>
     </w:p>
     <w:p>
@@ -508,9 +856,11 @@
           <w:numId w:val="2"/>
         </w:numPr>
       </w:pPr>
+      <w:proofErr w:type="spellStart"/>
       <w:r>
         <w:t>Danceability</w:t>
       </w:r>
+      <w:proofErr w:type="spellEnd"/>
     </w:p>
     <w:p>
       <w:pPr>
@@ -520,8 +870,13 @@
           <w:numId w:val="2"/>
         </w:numPr>
       </w:pPr>
-      <w:r>
-        <w:t>Duration in ms</w:t>
+      <w:proofErr w:type="spellStart"/>
+      <w:r>
+        <w:t>Duration</w:t>
+      </w:r>
+      <w:proofErr w:type="spellEnd"/>
+      <w:r>
+        <w:t xml:space="preserve"> in ms</w:t>
       </w:r>
     </w:p>
     <w:p>
@@ -544,9 +899,11 @@
           <w:numId w:val="2"/>
         </w:numPr>
       </w:pPr>
+      <w:proofErr w:type="spellStart"/>
       <w:r>
         <w:t>Instrumentalness</w:t>
       </w:r>
+      <w:proofErr w:type="spellEnd"/>
     </w:p>
     <w:p>
       <w:pPr>
@@ -568,9 +925,11 @@
           <w:numId w:val="2"/>
         </w:numPr>
       </w:pPr>
+      <w:proofErr w:type="spellStart"/>
       <w:r>
         <w:t>Liveness</w:t>
       </w:r>
+      <w:proofErr w:type="spellEnd"/>
     </w:p>
     <w:p>
       <w:pPr>
@@ -580,9 +939,11 @@
           <w:numId w:val="2"/>
         </w:numPr>
       </w:pPr>
+      <w:proofErr w:type="spellStart"/>
       <w:r>
         <w:t>Loudness</w:t>
       </w:r>
+      <w:proofErr w:type="spellEnd"/>
     </w:p>
     <w:p>
       <w:pPr>
@@ -604,9 +965,11 @@
           <w:numId w:val="2"/>
         </w:numPr>
       </w:pPr>
+      <w:proofErr w:type="spellStart"/>
       <w:r>
         <w:t>Speechiness</w:t>
       </w:r>
+      <w:proofErr w:type="spellEnd"/>
     </w:p>
     <w:p>
       <w:pPr>
@@ -629,8 +992,13 @@
         </w:numPr>
       </w:pPr>
       <w:r>
-        <w:t>Time signature</w:t>
-      </w:r>
+        <w:t xml:space="preserve">Time </w:t>
+      </w:r>
+      <w:proofErr w:type="spellStart"/>
+      <w:r>
+        <w:t>signature</w:t>
+      </w:r>
+      <w:proofErr w:type="spellEnd"/>
     </w:p>
     <w:p>
       <w:pPr>
@@ -640,18 +1008,28 @@
           <w:numId w:val="2"/>
         </w:numPr>
       </w:pPr>
+      <w:proofErr w:type="spellStart"/>
       <w:r>
         <w:t>Valence</w:t>
       </w:r>
-    </w:p>
-    <w:p>
-      <w:pPr>
-        <w:rPr>
-          <w:rFonts w:eastAsiaTheme="minorEastAsia"/>
-        </w:rPr>
-      </w:pPr>
-      <w:r>
-        <w:t xml:space="preserve">Datasættet er fundet på kaggle og indeholder data for </w:t>
+      <w:proofErr w:type="spellEnd"/>
+    </w:p>
+    <w:p>
+      <w:pPr>
+        <w:rPr>
+          <w:rFonts w:eastAsiaTheme="minorEastAsia"/>
+        </w:rPr>
+      </w:pPr>
+      <w:r>
+        <w:t xml:space="preserve">Datasættet er fundet på </w:t>
+      </w:r>
+      <w:proofErr w:type="spellStart"/>
+      <w:r>
+        <w:t>kaggle</w:t>
+      </w:r>
+      <w:proofErr w:type="spellEnd"/>
+      <w:r>
+        <w:t xml:space="preserve"> og indeholder data for </w:t>
       </w:r>
       <m:oMath>
         <m:r>
@@ -683,8 +1061,22 @@
         <w:rPr>
           <w:rFonts w:eastAsiaTheme="minorEastAsia"/>
         </w:rPr>
-        <w:t>, hvortil det samtidig bør påpeges at dette kan udbygges da spotify’s API står frit tilgængeligt.</w:t>
-      </w:r>
+        <w:t xml:space="preserve">, </w:t>
+      </w:r>
+      <m:oMath>
+        <m:r>
+          <w:rPr>
+            <w:rFonts w:ascii="Cambria Math" w:eastAsiaTheme="minorEastAsia" w:hAnsi="Cambria Math"/>
+          </w:rPr>
+          <m:t>~</m:t>
+        </m:r>
+        <m:r>
+          <w:rPr>
+            <w:rFonts w:ascii="Cambria Math" w:eastAsiaTheme="minorEastAsia" w:hAnsi="Cambria Math"/>
+          </w:rPr>
+          <m:t>10000</m:t>
+        </m:r>
+      </m:oMath>
       <w:r>
         <w:rPr>
           <w:rFonts w:eastAsiaTheme="minorEastAsia"/>
@@ -695,7 +1087,165 @@
         <w:rPr>
           <w:rFonts w:eastAsiaTheme="minorEastAsia"/>
         </w:rPr>
-        <w:t xml:space="preserve">De ovenstående features indgår alle i </w:t>
+        <w:t>pr</w:t>
+      </w:r>
+      <w:r>
+        <w:rPr>
+          <w:rFonts w:eastAsiaTheme="minorEastAsia"/>
+        </w:rPr>
+        <w:t xml:space="preserve"> genre</w:t>
+      </w:r>
+      <w:r>
+        <w:rPr>
+          <w:rFonts w:eastAsiaTheme="minorEastAsia"/>
+        </w:rPr>
+        <w:t xml:space="preserve"> (26 unikke genre inkluderet i sættet)</w:t>
+      </w:r>
+      <w:r>
+        <w:rPr>
+          <w:rFonts w:eastAsiaTheme="minorEastAsia"/>
+        </w:rPr>
+        <w:t>.</w:t>
+      </w:r>
+      <w:r>
+        <w:rPr>
+          <w:rFonts w:eastAsiaTheme="minorEastAsia"/>
+        </w:rPr>
+        <w:t xml:space="preserve"> </w:t>
+      </w:r>
+    </w:p>
+    <w:p>
+      <w:pPr>
+        <w:rPr>
+          <w:rFonts w:eastAsiaTheme="minorEastAsia"/>
+        </w:rPr>
+      </w:pPr>
+      <w:r>
+        <w:rPr>
+          <w:rFonts w:eastAsiaTheme="minorEastAsia"/>
+        </w:rPr>
+        <w:t xml:space="preserve">Det bør påpeges at </w:t>
+      </w:r>
+      <w:r>
+        <w:rPr>
+          <w:rFonts w:eastAsiaTheme="minorEastAsia"/>
+        </w:rPr>
+        <w:t xml:space="preserve">datasættet </w:t>
+      </w:r>
+      <w:r>
+        <w:rPr>
+          <w:rFonts w:eastAsiaTheme="minorEastAsia"/>
+        </w:rPr>
+        <w:t>kan udbygges</w:t>
+      </w:r>
+      <w:r>
+        <w:rPr>
+          <w:rFonts w:eastAsiaTheme="minorEastAsia"/>
+        </w:rPr>
+        <w:t>,</w:t>
+      </w:r>
+      <w:r>
+        <w:rPr>
+          <w:rFonts w:eastAsiaTheme="minorEastAsia"/>
+        </w:rPr>
+        <w:t xml:space="preserve"> da </w:t>
+      </w:r>
+      <w:proofErr w:type="spellStart"/>
+      <w:r>
+        <w:rPr>
+          <w:rFonts w:eastAsiaTheme="minorEastAsia"/>
+        </w:rPr>
+        <w:t>spotify’s</w:t>
+      </w:r>
+      <w:proofErr w:type="spellEnd"/>
+      <w:r>
+        <w:rPr>
+          <w:rFonts w:eastAsiaTheme="minorEastAsia"/>
+        </w:rPr>
+        <w:t xml:space="preserve"> API står frit tilgængeligt</w:t>
+      </w:r>
+      <w:r>
+        <w:rPr>
+          <w:rFonts w:eastAsiaTheme="minorEastAsia"/>
+        </w:rPr>
+        <w:t>, hvorfor d</w:t>
+      </w:r>
+      <w:r>
+        <w:rPr>
+          <w:rFonts w:eastAsiaTheme="minorEastAsia"/>
+        </w:rPr>
+        <w:t xml:space="preserve">atasættet er tiltænkt som </w:t>
+      </w:r>
+      <w:r>
+        <w:rPr>
+          <w:rFonts w:eastAsiaTheme="minorEastAsia"/>
+        </w:rPr>
+        <w:t xml:space="preserve">et startpunkt for </w:t>
+      </w:r>
+      <w:r>
+        <w:rPr>
+          <w:rFonts w:eastAsiaTheme="minorEastAsia"/>
+        </w:rPr>
+        <w:t>gruppen til at arbejde på</w:t>
+      </w:r>
+      <w:r>
+        <w:rPr>
+          <w:rFonts w:eastAsiaTheme="minorEastAsia"/>
+        </w:rPr>
+        <w:t>.</w:t>
+      </w:r>
+      <w:r>
+        <w:rPr>
+          <w:rFonts w:eastAsiaTheme="minorEastAsia"/>
+        </w:rPr>
+        <w:t xml:space="preserve"> Siden datasættet effektivt er en delmængde af </w:t>
+      </w:r>
+      <w:proofErr w:type="spellStart"/>
+      <w:r>
+        <w:rPr>
+          <w:rFonts w:eastAsiaTheme="minorEastAsia"/>
+        </w:rPr>
+        <w:t>spotify’s</w:t>
+      </w:r>
+      <w:proofErr w:type="spellEnd"/>
+      <w:r>
+        <w:rPr>
+          <w:rFonts w:eastAsiaTheme="minorEastAsia"/>
+        </w:rPr>
+        <w:t xml:space="preserve"> fulde database, findes der rig mulighed for at tilpasse datasættet hvis mængden ikke findes tilstrækkelig til den givne opgave. </w:t>
+      </w:r>
+    </w:p>
+    <w:p>
+      <w:pPr>
+        <w:rPr>
+          <w:rFonts w:eastAsiaTheme="minorEastAsia"/>
+        </w:rPr>
+      </w:pPr>
+      <w:r>
+        <w:rPr>
+          <w:rFonts w:eastAsiaTheme="minorEastAsia"/>
+        </w:rPr>
+        <w:t xml:space="preserve">Udover de tidligere benævnte features kan listen </w:t>
+      </w:r>
+      <w:r>
+        <w:rPr>
+          <w:rFonts w:eastAsiaTheme="minorEastAsia"/>
+        </w:rPr>
+        <w:t xml:space="preserve">udvides, da </w:t>
+      </w:r>
+      <w:proofErr w:type="spellStart"/>
+      <w:r>
+        <w:rPr>
+          <w:rFonts w:eastAsiaTheme="minorEastAsia"/>
+        </w:rPr>
+        <w:t>API’et</w:t>
+      </w:r>
+      <w:proofErr w:type="spellEnd"/>
+      <w:r>
+        <w:rPr>
+          <w:rFonts w:eastAsiaTheme="minorEastAsia"/>
+        </w:rPr>
+        <w:t xml:space="preserve"> stiller et yderligere </w:t>
       </w:r>
       <w:r>
         <w:rPr>
@@ -703,73 +1253,43 @@
           <w:i/>
           <w:iCs/>
         </w:rPr>
-        <w:t>Audio Features</w:t>
-      </w:r>
-      <w:r>
-        <w:rPr>
-          <w:rFonts w:eastAsiaTheme="minorEastAsia"/>
-        </w:rPr>
-        <w:t xml:space="preserve"> objektet fra API’et, og det er netop 10000 af disse objekter fra 26 forskellige genrer der udgør datasættet. </w:t>
-      </w:r>
-    </w:p>
-    <w:p>
-      <w:pPr>
-        <w:rPr>
-          <w:rFonts w:eastAsiaTheme="minorEastAsia"/>
-        </w:rPr>
-      </w:pPr>
-      <w:r>
-        <w:rPr>
-          <w:rFonts w:eastAsiaTheme="minorEastAsia"/>
-        </w:rPr>
-        <w:t xml:space="preserve">Udover de tidligere benævnte features kan listen </w:t>
-      </w:r>
-      <w:r>
-        <w:rPr>
-          <w:rFonts w:eastAsiaTheme="minorEastAsia"/>
-        </w:rPr>
-        <w:t xml:space="preserve">udvides, da API’et stiller et yderligere </w:t>
-      </w:r>
+        <w:t xml:space="preserve">Audio Analysis </w:t>
+      </w:r>
+      <w:proofErr w:type="spellStart"/>
       <w:r>
         <w:rPr>
           <w:rFonts w:eastAsiaTheme="minorEastAsia"/>
           <w:i/>
           <w:iCs/>
         </w:rPr>
-        <w:t>Audio Analysis object</w:t>
-      </w:r>
-      <w:r>
-        <w:rPr>
-          <w:rFonts w:eastAsiaTheme="minorEastAsia"/>
-        </w:rPr>
-        <w:t xml:space="preserve"> til rådighed. Heri vil der være mulighed for at opdele være sang i flere segmenter og få beskrevet hvert segments features(ovenstående for det givne segment) med tilhørende konfidens niveauer – altså et mål for hvor præcise featuresne er for det givne segment. </w:t>
-      </w:r>
-    </w:p>
-    <w:p>
-      <w:pPr>
-        <w:pStyle w:val="Overskrift1"/>
-        <w:rPr>
-          <w:rFonts w:eastAsiaTheme="minorEastAsia"/>
-        </w:rPr>
-      </w:pPr>
-      <w:r>
-        <w:rPr>
-          <w:rFonts w:eastAsiaTheme="minorEastAsia"/>
-        </w:rPr>
-        <w:t xml:space="preserve">Anvendelse: </w:t>
-      </w:r>
-    </w:p>
-    <w:p>
-      <w:pPr>
-        <w:rPr>
-          <w:rFonts w:eastAsiaTheme="minorEastAsia"/>
-        </w:rPr>
-      </w:pPr>
-      <w:r>
-        <w:rPr>
-          <w:rFonts w:eastAsiaTheme="minorEastAsia"/>
-        </w:rPr>
-        <w:t xml:space="preserve">Hovedidéen for datasættet vil være at prøve at prædiktere features, evt. genre og popularitet ud fra featuresne defineret i </w:t>
+        <w:t>object</w:t>
+      </w:r>
+      <w:proofErr w:type="spellEnd"/>
+      <w:r>
+        <w:rPr>
+          <w:rFonts w:eastAsiaTheme="minorEastAsia"/>
+        </w:rPr>
+        <w:t xml:space="preserve"> til rådighed. </w:t>
+      </w:r>
+      <w:r>
+        <w:rPr>
+          <w:rFonts w:eastAsiaTheme="minorEastAsia"/>
+        </w:rPr>
+        <w:t xml:space="preserve">Dette objekt indeholder resultater fra den bagvedliggende digitale </w:t>
+      </w:r>
+      <w:proofErr w:type="gramStart"/>
+      <w:r>
+        <w:rPr>
+          <w:rFonts w:eastAsiaTheme="minorEastAsia"/>
+        </w:rPr>
+        <w:t>signal analyse</w:t>
+      </w:r>
+      <w:proofErr w:type="gramEnd"/>
+      <w:r>
+        <w:rPr>
+          <w:rFonts w:eastAsiaTheme="minorEastAsia"/>
+        </w:rPr>
+        <w:t xml:space="preserve"> af de individuelle sange – effektivt betydende at hver feature nu findes repræsenteret ved en ”</w:t>
       </w:r>
       <w:r>
         <w:rPr>
@@ -777,13 +1297,140 @@
           <w:i/>
           <w:iCs/>
         </w:rPr>
-        <w:t xml:space="preserve">lyd </w:t>
-      </w:r>
-      <w:r>
-        <w:rPr>
-          <w:rFonts w:eastAsiaTheme="minorEastAsia"/>
-        </w:rPr>
-        <w:t xml:space="preserve">og </w:t>
+        <w:t>timbre”</w:t>
+      </w:r>
+      <w:r>
+        <w:rPr>
+          <w:rFonts w:eastAsiaTheme="minorEastAsia"/>
+        </w:rPr>
+        <w:t xml:space="preserve"> vektor</w:t>
+      </w:r>
+      <w:r>
+        <w:rPr>
+          <w:rStyle w:val="Fodnotehenvisning"/>
+          <w:rFonts w:eastAsiaTheme="minorEastAsia"/>
+        </w:rPr>
+        <w:footnoteReference w:id="4"/>
+      </w:r>
+      <w:r>
+        <w:rPr>
+          <w:rFonts w:eastAsiaTheme="minorEastAsia"/>
+        </w:rPr>
+        <w:t>.</w:t>
+      </w:r>
+      <w:r>
+        <w:rPr>
+          <w:rFonts w:eastAsiaTheme="minorEastAsia"/>
+        </w:rPr>
+        <w:t xml:space="preserve"> Derudover</w:t>
+      </w:r>
+      <w:r>
+        <w:rPr>
+          <w:rFonts w:eastAsiaTheme="minorEastAsia"/>
+        </w:rPr>
+        <w:t xml:space="preserve"> vil der være mulighed for at opdele være sang i flere segmenter og få beskrevet hvert segments </w:t>
+      </w:r>
+      <w:r>
+        <w:rPr>
+          <w:rFonts w:eastAsiaTheme="minorEastAsia"/>
+        </w:rPr>
+        <w:lastRenderedPageBreak/>
+        <w:t>features</w:t>
+      </w:r>
+      <w:r>
+        <w:rPr>
+          <w:rFonts w:eastAsiaTheme="minorEastAsia"/>
+        </w:rPr>
+        <w:t xml:space="preserve"> </w:t>
+      </w:r>
+      <w:r>
+        <w:rPr>
+          <w:rFonts w:eastAsiaTheme="minorEastAsia"/>
+        </w:rPr>
+        <w:t xml:space="preserve">(ovenstående for det givne segment) med tilhørende </w:t>
+      </w:r>
+      <w:proofErr w:type="spellStart"/>
+      <w:r>
+        <w:rPr>
+          <w:rFonts w:eastAsiaTheme="minorEastAsia"/>
+        </w:rPr>
+        <w:t>confidence</w:t>
+      </w:r>
+      <w:proofErr w:type="spellEnd"/>
+      <w:r>
+        <w:rPr>
+          <w:rFonts w:eastAsiaTheme="minorEastAsia"/>
+        </w:rPr>
+        <w:t>-</w:t>
+      </w:r>
+      <w:r>
+        <w:rPr>
+          <w:rFonts w:eastAsiaTheme="minorEastAsia"/>
+        </w:rPr>
+        <w:t xml:space="preserve">niveauer – altså et mål for hvor præcise featuresne er for det givne segment. </w:t>
+      </w:r>
+    </w:p>
+    <w:p>
+      <w:pPr>
+        <w:pStyle w:val="Overskrift1"/>
+        <w:rPr>
+          <w:rFonts w:eastAsiaTheme="minorEastAsia"/>
+        </w:rPr>
+      </w:pPr>
+      <w:r>
+        <w:rPr>
+          <w:rFonts w:eastAsiaTheme="minorEastAsia"/>
+        </w:rPr>
+        <w:t xml:space="preserve">Anvendelse: </w:t>
+      </w:r>
+    </w:p>
+    <w:p>
+      <w:pPr>
+        <w:rPr>
+          <w:rFonts w:eastAsiaTheme="minorEastAsia"/>
+        </w:rPr>
+      </w:pPr>
+      <w:r>
+        <w:rPr>
+          <w:rFonts w:eastAsiaTheme="minorEastAsia"/>
+        </w:rPr>
+        <w:t>Hovedidéen for</w:t>
+      </w:r>
+      <w:r>
+        <w:rPr>
+          <w:rFonts w:eastAsiaTheme="minorEastAsia"/>
+        </w:rPr>
+        <w:t xml:space="preserve"> gruppens anvendelse af</w:t>
+      </w:r>
+      <w:r>
+        <w:rPr>
+          <w:rFonts w:eastAsiaTheme="minorEastAsia"/>
+        </w:rPr>
+        <w:t xml:space="preserve"> datasættet vil være at prøve at prædiktere </w:t>
+      </w:r>
+      <w:r>
+        <w:rPr>
+          <w:rFonts w:eastAsiaTheme="minorEastAsia"/>
+        </w:rPr>
+        <w:t xml:space="preserve">en </w:t>
+      </w:r>
+      <w:r>
+        <w:rPr>
+          <w:rFonts w:eastAsiaTheme="minorEastAsia"/>
+        </w:rPr>
+        <w:t>feature</w:t>
+      </w:r>
+      <w:r>
+        <w:rPr>
+          <w:rFonts w:eastAsiaTheme="minorEastAsia"/>
+        </w:rPr>
+        <w:t xml:space="preserve"> ud fra de andre</w:t>
+      </w:r>
+      <w:r>
+        <w:rPr>
+          <w:rFonts w:eastAsiaTheme="minorEastAsia"/>
+        </w:rPr>
+        <w:t xml:space="preserve">, evt. genre og popularitet ud fra featuresne defineret i </w:t>
       </w:r>
       <w:r>
         <w:rPr>
@@ -791,13 +1438,13 @@
           <w:i/>
           <w:iCs/>
         </w:rPr>
-        <w:t xml:space="preserve">feel. </w:t>
-      </w:r>
-      <w:r>
-        <w:rPr>
-          <w:rFonts w:eastAsiaTheme="minorEastAsia"/>
-        </w:rPr>
-        <w:t xml:space="preserve">Til netop dette ønsker gruppen også at udvide datasættet med </w:t>
+        <w:t xml:space="preserve">lyd </w:t>
+      </w:r>
+      <w:r>
+        <w:rPr>
+          <w:rFonts w:eastAsiaTheme="minorEastAsia"/>
+        </w:rPr>
+        <w:t xml:space="preserve">og </w:t>
       </w:r>
       <w:r>
         <w:rPr>
@@ -805,14 +1452,243 @@
           <w:i/>
           <w:iCs/>
         </w:rPr>
+        <w:t xml:space="preserve">feel. </w:t>
+      </w:r>
+      <w:r>
+        <w:rPr>
+          <w:rFonts w:eastAsiaTheme="minorEastAsia"/>
+        </w:rPr>
+        <w:t xml:space="preserve">Til netop dette ønsker gruppen også at udvide datasættet med </w:t>
+      </w:r>
+      <w:r>
+        <w:rPr>
+          <w:rFonts w:eastAsiaTheme="minorEastAsia"/>
+          <w:i/>
+          <w:iCs/>
+        </w:rPr>
         <w:t xml:space="preserve">Audio Analysis </w:t>
       </w:r>
       <w:r>
         <w:rPr>
           <w:rFonts w:eastAsiaTheme="minorEastAsia"/>
         </w:rPr>
-        <w:t xml:space="preserve">objektet, hvortil der vil blive mulighed for at teste sammenhængen imellem spotify’s confidens mål og fundne type I og II fejl. </w:t>
-      </w:r>
+        <w:t>objektet, hvortil der v</w:t>
+      </w:r>
+      <w:r>
+        <w:rPr>
+          <w:rFonts w:eastAsiaTheme="minorEastAsia"/>
+        </w:rPr>
+        <w:t>i</w:t>
+      </w:r>
+      <w:r>
+        <w:rPr>
+          <w:rFonts w:eastAsiaTheme="minorEastAsia"/>
+        </w:rPr>
+        <w:t xml:space="preserve">l blive mulighed for at teste sammenhængen imellem </w:t>
+      </w:r>
+      <w:proofErr w:type="spellStart"/>
+      <w:r>
+        <w:rPr>
+          <w:rFonts w:eastAsiaTheme="minorEastAsia"/>
+        </w:rPr>
+        <w:t>spotify’s</w:t>
+      </w:r>
+      <w:proofErr w:type="spellEnd"/>
+      <w:r>
+        <w:rPr>
+          <w:rFonts w:eastAsiaTheme="minorEastAsia"/>
+        </w:rPr>
+        <w:t xml:space="preserve"> </w:t>
+      </w:r>
+      <w:proofErr w:type="spellStart"/>
+      <w:r>
+        <w:rPr>
+          <w:rFonts w:eastAsiaTheme="minorEastAsia"/>
+        </w:rPr>
+        <w:t>confiden</w:t>
+      </w:r>
+      <w:r>
+        <w:rPr>
+          <w:rFonts w:eastAsiaTheme="minorEastAsia"/>
+        </w:rPr>
+        <w:t>ce</w:t>
+      </w:r>
+      <w:proofErr w:type="spellEnd"/>
+      <w:r>
+        <w:rPr>
+          <w:rFonts w:eastAsiaTheme="minorEastAsia"/>
+        </w:rPr>
+        <w:t xml:space="preserve"> mål og</w:t>
+      </w:r>
+      <w:r>
+        <w:rPr>
+          <w:rFonts w:eastAsiaTheme="minorEastAsia"/>
+        </w:rPr>
+        <w:t xml:space="preserve"> egne</w:t>
+      </w:r>
+      <w:r>
+        <w:rPr>
+          <w:rFonts w:eastAsiaTheme="minorEastAsia"/>
+        </w:rPr>
+        <w:t xml:space="preserve"> fundne type I og II fejl. </w:t>
+      </w:r>
+      <w:r>
+        <w:rPr>
+          <w:rFonts w:eastAsiaTheme="minorEastAsia"/>
+        </w:rPr>
+        <w:t xml:space="preserve">Datasættet ligger i høj grad op til </w:t>
+      </w:r>
+      <w:proofErr w:type="spellStart"/>
+      <w:r>
+        <w:rPr>
+          <w:rFonts w:eastAsiaTheme="minorEastAsia"/>
+        </w:rPr>
+        <w:t>supervised</w:t>
+      </w:r>
+      <w:proofErr w:type="spellEnd"/>
+      <w:r>
+        <w:rPr>
+          <w:rFonts w:eastAsiaTheme="minorEastAsia"/>
+        </w:rPr>
+        <w:t xml:space="preserve"> learning, men der er også muligheder for </w:t>
+      </w:r>
+      <w:proofErr w:type="spellStart"/>
+      <w:r>
+        <w:rPr>
+          <w:rFonts w:eastAsiaTheme="minorEastAsia"/>
+        </w:rPr>
+        <w:t>unsupervised</w:t>
+      </w:r>
+      <w:proofErr w:type="spellEnd"/>
+      <w:r>
+        <w:rPr>
+          <w:rFonts w:eastAsiaTheme="minorEastAsia"/>
+        </w:rPr>
+        <w:t xml:space="preserve"> learning, </w:t>
+      </w:r>
+      <w:proofErr w:type="spellStart"/>
+      <w:r>
+        <w:rPr>
+          <w:rFonts w:eastAsiaTheme="minorEastAsia"/>
+        </w:rPr>
+        <w:t>f.eks</w:t>
+      </w:r>
+      <w:proofErr w:type="spellEnd"/>
+      <w:r>
+        <w:rPr>
+          <w:rFonts w:eastAsiaTheme="minorEastAsia"/>
+        </w:rPr>
+        <w:t xml:space="preserve"> </w:t>
+      </w:r>
+      <w:proofErr w:type="spellStart"/>
+      <w:r>
+        <w:rPr>
+          <w:rFonts w:eastAsiaTheme="minorEastAsia"/>
+        </w:rPr>
+        <w:t>clustering</w:t>
+      </w:r>
+      <w:proofErr w:type="spellEnd"/>
+      <w:r>
+        <w:rPr>
+          <w:rFonts w:eastAsiaTheme="minorEastAsia"/>
+        </w:rPr>
+        <w:t xml:space="preserve"> af audiofeatures.</w:t>
+      </w:r>
+    </w:p>
+    <w:p>
+      <w:pPr>
+        <w:rPr>
+          <w:rFonts w:eastAsiaTheme="minorEastAsia"/>
+        </w:rPr>
+      </w:pPr>
+      <w:r>
+        <w:rPr>
+          <w:rFonts w:eastAsiaTheme="minorEastAsia"/>
+        </w:rPr>
+        <w:t>Gruppen har derudover le</w:t>
+      </w:r>
+      <w:r>
+        <w:rPr>
+          <w:rFonts w:eastAsiaTheme="minorEastAsia"/>
+        </w:rPr>
+        <w:t>g</w:t>
+      </w:r>
+      <w:r>
+        <w:rPr>
+          <w:rFonts w:eastAsiaTheme="minorEastAsia"/>
+        </w:rPr>
+        <w:t>et med idéen om at udvælge en delmængde af datasættet og tilføje en ny feature</w:t>
+      </w:r>
+      <w:r>
+        <w:rPr>
+          <w:rFonts w:eastAsiaTheme="minorEastAsia"/>
+        </w:rPr>
+        <w:t>,</w:t>
+      </w:r>
+      <w:r>
+        <w:rPr>
+          <w:rFonts w:eastAsiaTheme="minorEastAsia"/>
+        </w:rPr>
+        <w:t xml:space="preserve"> ”</w:t>
+      </w:r>
+      <w:proofErr w:type="spellStart"/>
+      <w:r>
+        <w:rPr>
+          <w:rFonts w:eastAsiaTheme="minorEastAsia"/>
+          <w:i/>
+          <w:iCs/>
+        </w:rPr>
+        <w:t>likeability</w:t>
+      </w:r>
+      <w:proofErr w:type="spellEnd"/>
+      <w:r>
+        <w:rPr>
+          <w:rFonts w:eastAsiaTheme="minorEastAsia"/>
+          <w:i/>
+          <w:iCs/>
+        </w:rPr>
+        <w:t>”</w:t>
+      </w:r>
+      <w:r>
+        <w:rPr>
+          <w:rFonts w:eastAsiaTheme="minorEastAsia"/>
+          <w:i/>
+          <w:iCs/>
+        </w:rPr>
+        <w:t>,</w:t>
+      </w:r>
+      <w:r>
+        <w:rPr>
+          <w:rFonts w:eastAsiaTheme="minorEastAsia"/>
+        </w:rPr>
+        <w:t xml:space="preserve"> som vil være et mål for hvor godt et givent gruppemedlem kan lide sangen. Dette vil være i forhåbningen om at der i sidste ende vil kunne laves en algoritme der vil være i stand til at </w:t>
+      </w:r>
+      <w:r>
+        <w:rPr>
+          <w:rFonts w:eastAsiaTheme="minorEastAsia"/>
+        </w:rPr>
+        <w:t>prædiktere</w:t>
+      </w:r>
+      <w:r>
+        <w:rPr>
+          <w:rFonts w:eastAsiaTheme="minorEastAsia"/>
+        </w:rPr>
+        <w:t xml:space="preserve"> hvilke sange et givent gruppemedlem kan lide</w:t>
+      </w:r>
+      <w:r>
+        <w:rPr>
+          <w:rFonts w:eastAsiaTheme="minorEastAsia"/>
+        </w:rPr>
+        <w:t xml:space="preserve"> </w:t>
+      </w:r>
+      <w:r>
+        <w:rPr>
+          <w:rFonts w:eastAsiaTheme="minorEastAsia"/>
+        </w:rPr>
+        <w:t xml:space="preserve">(findes der en sammenhæng mellem de oplyste features og medlemmets musiksmag). Problematikken her vil dog i høj grad være tiden det vil tage at manuelt skulle label en stor nok delmængde til at kunne træne modellen. </w:t>
+      </w:r>
+      <w:bookmarkStart w:id="0" w:name="_GoBack"/>
+      <w:bookmarkEnd w:id="0"/>
     </w:p>
     <w:sectPr>
       <w:headerReference w:type="default" r:id="rId9"/>
@@ -886,8 +1762,91 @@
       <w:r>
         <w:t xml:space="preserve"> </w:t>
       </w:r>
-      <w:r>
-        <w:t>https://www.kaggle.com/zaheenhamidani/ultimate-spotify-tracks-db</w:t>
+      <w:proofErr w:type="spellStart"/>
+      <w:r>
+        <w:t>https</w:t>
+      </w:r>
+      <w:proofErr w:type="spellEnd"/>
+      <w:r>
+        <w:t>://</w:t>
+      </w:r>
+      <w:proofErr w:type="spellStart"/>
+      <w:r>
+        <w:t>www.kaggle.com</w:t>
+      </w:r>
+      <w:proofErr w:type="spellEnd"/>
+      <w:r>
+        <w:t>/</w:t>
+      </w:r>
+      <w:proofErr w:type="spellStart"/>
+      <w:r>
+        <w:t>zaheenhamidani</w:t>
+      </w:r>
+      <w:proofErr w:type="spellEnd"/>
+      <w:r>
+        <w:t>/</w:t>
+      </w:r>
+      <w:proofErr w:type="spellStart"/>
+      <w:r>
+        <w:t>ultimate-spotify-tracks-db</w:t>
+      </w:r>
+      <w:proofErr w:type="spellEnd"/>
+    </w:p>
+  </w:footnote>
+  <w:footnote w:id="2">
+    <w:p>
+      <w:pPr>
+        <w:pStyle w:val="Fodnotetekst"/>
+      </w:pPr>
+      <w:r>
+        <w:rPr>
+          <w:rStyle w:val="Fodnotehenvisning"/>
+        </w:rPr>
+        <w:footnoteRef/>
+      </w:r>
+      <w:r>
+        <w:t xml:space="preserve"> </w:t>
+      </w:r>
+      <w:r>
+        <w:t>https://developer.spotify.com/documentation/web-api/reference/tracks/get-track/</w:t>
+      </w:r>
+    </w:p>
+  </w:footnote>
+  <w:footnote w:id="3">
+    <w:p>
+      <w:pPr>
+        <w:pStyle w:val="Fodnotetekst"/>
+      </w:pPr>
+      <w:r>
+        <w:rPr>
+          <w:rStyle w:val="Fodnotehenvisning"/>
+        </w:rPr>
+        <w:footnoteRef/>
+      </w:r>
+      <w:r>
+        <w:t xml:space="preserve"> </w:t>
+      </w:r>
+      <w:r>
+        <w:t>https://developer.spotify.com/documentation/web-api/reference/tracks/get-audio-features/</w:t>
+      </w:r>
+    </w:p>
+  </w:footnote>
+  <w:footnote w:id="4">
+    <w:p>
+      <w:pPr>
+        <w:pStyle w:val="Fodnotetekst"/>
+      </w:pPr>
+      <w:r>
+        <w:rPr>
+          <w:rStyle w:val="Fodnotehenvisning"/>
+        </w:rPr>
+        <w:footnoteRef/>
+      </w:r>
+      <w:r>
+        <w:t xml:space="preserve"> </w:t>
+      </w:r>
+      <w:r>
+        <w:t>https://developer.spotify.com/documentation/web-api/reference/tracks/get-audio-analysis/</w:t>
       </w:r>
     </w:p>
   </w:footnote>
@@ -900,9 +1859,11 @@
     <w:pPr>
       <w:pStyle w:val="Sidehoved"/>
     </w:pPr>
+    <w:proofErr w:type="spellStart"/>
     <w:r>
       <w:t>ITMAL</w:t>
     </w:r>
+    <w:proofErr w:type="spellEnd"/>
     <w:r>
       <w:tab/>
       <w:t>Aarhus Universitet</w:t>
@@ -1260,6 +2221,7 @@
     <w:lsdException w:name="HTML Sample" w:semiHidden="1" w:unhideWhenUsed="1"/>
     <w:lsdException w:name="HTML Typewriter" w:semiHidden="1" w:unhideWhenUsed="1"/>
     <w:lsdException w:name="HTML Variable" w:semiHidden="1" w:unhideWhenUsed="1"/>
+    <w:lsdException w:name="Normal Table" w:semiHidden="1" w:unhideWhenUsed="1"/>
     <w:lsdException w:name="annotation subject" w:semiHidden="1" w:unhideWhenUsed="1"/>
     <w:lsdException w:name="No List" w:semiHidden="1" w:unhideWhenUsed="1"/>
     <w:lsdException w:name="Outline List 1" w:semiHidden="1" w:unhideWhenUsed="1"/>
@@ -1305,9 +2267,11 @@
     <w:lsdException w:name="Table Subtle 1" w:semiHidden="1" w:unhideWhenUsed="1"/>
     <w:lsdException w:name="Table Subtle 2" w:semiHidden="1" w:unhideWhenUsed="1"/>
     <w:lsdException w:name="Table Web 1" w:semiHidden="1" w:unhideWhenUsed="1"/>
+    <w:lsdException w:name="Table Web 2" w:semiHidden="1" w:unhideWhenUsed="1"/>
     <w:lsdException w:name="Table Web 3" w:semiHidden="1" w:unhideWhenUsed="1"/>
     <w:lsdException w:name="Balloon Text" w:semiHidden="1" w:unhideWhenUsed="1"/>
     <w:lsdException w:name="Table Grid" w:uiPriority="39"/>
+    <w:lsdException w:name="Table Theme" w:semiHidden="1" w:unhideWhenUsed="1"/>
     <w:lsdException w:name="Placeholder Text" w:semiHidden="1"/>
     <w:lsdException w:name="No Spacing" w:uiPriority="1" w:qFormat="1"/>
     <w:lsdException w:name="Light Shading" w:uiPriority="60"/>
@@ -2021,7 +2985,7 @@
 </file>
 
 <file path=customXml/itemProps1.xml><?xml version="1.0" encoding="utf-8"?>
-<ds:datastoreItem xmlns:ds="http://schemas.openxmlformats.org/officeDocument/2006/customXml" ds:itemID="{EE8A38FC-9C7F-4169-AF09-5AAC5F89560E}">
+<ds:datastoreItem xmlns:ds="http://schemas.openxmlformats.org/officeDocument/2006/customXml" ds:itemID="{B54B2BEC-AD37-4D8C-ABE4-2475DDAFD0E3}">
   <ds:schemaRefs>
     <ds:schemaRef ds:uri="http://schemas.openxmlformats.org/officeDocument/2006/bibliography"/>
   </ds:schemaRefs>

</xml_diff>